<commit_message>
nombres de autores corregido
</commit_message>
<xml_diff>
--- a/Tomo-C.E.I.S.docx
+++ b/Tomo-C.E.I.S.docx
@@ -1,6 +1,6 @@
 
 <file path=word/document.xml><?xml version="1.0" encoding="utf-8"?>
-<w:document xmlns:wpc="http://schemas.microsoft.com/office/word/2010/wordprocessingCanvas" xmlns:cx="http://schemas.microsoft.com/office/drawing/2014/chartex" xmlns:cx1="http://schemas.microsoft.com/office/drawing/2015/9/8/chartex" xmlns:cx2="http://schemas.microsoft.com/office/drawing/2015/10/21/chartex" xmlns:cx3="http://schemas.microsoft.com/office/drawing/2016/5/9/chartex" xmlns:cx4="http://schemas.microsoft.com/office/drawing/2016/5/10/chartex" xmlns:cx5="http://schemas.microsoft.com/office/drawing/2016/5/11/chartex" xmlns:cx6="http://schemas.microsoft.com/office/drawing/2016/5/12/chartex" xmlns:cx7="http://schemas.microsoft.com/office/drawing/2016/5/13/chartex" xmlns:cx8="http://schemas.microsoft.com/office/drawing/2016/5/14/chartex" xmlns:mc="http://schemas.openxmlformats.org/markup-compatibility/2006" xmlns:aink="http://schemas.microsoft.com/office/drawing/2016/ink" xmlns:am3d="http://schemas.microsoft.com/office/drawing/2017/model3d" xmlns:o="urn:schemas-microsoft-com:office:office" xmlns:oel="http://schemas.microsoft.com/office/2019/extlst" xmlns:r="http://schemas.openxmlformats.org/officeDocument/2006/relationships" xmlns:m="http://schemas.openxmlformats.org/officeDocument/2006/math" xmlns:v="urn:schemas-microsoft-com:vml" xmlns:wp14="http://schemas.microsoft.com/office/word/2010/wordprocessingDrawing" xmlns:wp="http://schemas.openxmlformats.org/drawingml/2006/wordprocessingDrawing" xmlns:w10="urn:schemas-microsoft-com:office:word" xmlns:w="http://schemas.openxmlformats.org/wordprocessingml/2006/main" xmlns:w14="http://schemas.microsoft.com/office/word/2010/wordml" xmlns:w15="http://schemas.microsoft.com/office/word/2012/wordml" xmlns:w16cex="http://schemas.microsoft.com/office/word/2018/wordml/cex" xmlns:w16cid="http://schemas.microsoft.com/office/word/2016/wordml/cid" xmlns:w16="http://schemas.microsoft.com/office/word/2018/wordml" xmlns:w16sdtdh="http://schemas.microsoft.com/office/word/2020/wordml/sdtdatahash" xmlns:w16se="http://schemas.microsoft.com/office/word/2015/wordml/symex" xmlns:wpg="http://schemas.microsoft.com/office/word/2010/wordprocessingGroup" xmlns:wpi="http://schemas.microsoft.com/office/word/2010/wordprocessingInk" xmlns:wne="http://schemas.microsoft.com/office/word/2006/wordml" xmlns:wps="http://schemas.microsoft.com/office/word/2010/wordprocessingShape" mc:Ignorable="w14 w15 w16se w16cid w16 w16cex w16sdtdh wp14">
+<w:document xmlns:wpc="http://schemas.microsoft.com/office/word/2010/wordprocessingCanvas" xmlns:cx="http://schemas.microsoft.com/office/drawing/2014/chartex" xmlns:cx1="http://schemas.microsoft.com/office/drawing/2015/9/8/chartex" xmlns:cx2="http://schemas.microsoft.com/office/drawing/2015/10/21/chartex" xmlns:cx3="http://schemas.microsoft.com/office/drawing/2016/5/9/chartex" xmlns:cx4="http://schemas.microsoft.com/office/drawing/2016/5/10/chartex" xmlns:cx5="http://schemas.microsoft.com/office/drawing/2016/5/11/chartex" xmlns:cx6="http://schemas.microsoft.com/office/drawing/2016/5/12/chartex" xmlns:cx7="http://schemas.microsoft.com/office/drawing/2016/5/13/chartex" xmlns:cx8="http://schemas.microsoft.com/office/drawing/2016/5/14/chartex" xmlns:mc="http://schemas.openxmlformats.org/markup-compatibility/2006" xmlns:aink="http://schemas.microsoft.com/office/drawing/2016/ink" xmlns:am3d="http://schemas.microsoft.com/office/drawing/2017/model3d" xmlns:o="urn:schemas-microsoft-com:office:office" xmlns:r="http://schemas.openxmlformats.org/officeDocument/2006/relationships" xmlns:m="http://schemas.openxmlformats.org/officeDocument/2006/math" xmlns:v="urn:schemas-microsoft-com:vml" xmlns:wp14="http://schemas.microsoft.com/office/word/2010/wordprocessingDrawing" xmlns:wp="http://schemas.openxmlformats.org/drawingml/2006/wordprocessingDrawing" xmlns:w10="urn:schemas-microsoft-com:office:word" xmlns:w="http://schemas.openxmlformats.org/wordprocessingml/2006/main" xmlns:w14="http://schemas.microsoft.com/office/word/2010/wordml" xmlns:w15="http://schemas.microsoft.com/office/word/2012/wordml" xmlns:w16cex="http://schemas.microsoft.com/office/word/2018/wordml/cex" xmlns:w16cid="http://schemas.microsoft.com/office/word/2016/wordml/cid" xmlns:w16="http://schemas.microsoft.com/office/word/2018/wordml" xmlns:w16sdtdh="http://schemas.microsoft.com/office/word/2020/wordml/sdtdatahash" xmlns:w16se="http://schemas.microsoft.com/office/word/2015/wordml/symex" xmlns:wpg="http://schemas.microsoft.com/office/word/2010/wordprocessingGroup" xmlns:wpi="http://schemas.microsoft.com/office/word/2010/wordprocessingInk" xmlns:wne="http://schemas.microsoft.com/office/word/2006/wordml" xmlns:wps="http://schemas.microsoft.com/office/word/2010/wordprocessingShape" mc:Ignorable="w14 w15 w16se w16cid w16 w16cex w16sdtdh wp14">
   <w:body>
     <w:p>
       <w:pPr>
@@ -130,27 +130,7 @@
           <w:sz w:val="30"/>
           <w:szCs w:val="30"/>
         </w:rPr>
-        <w:t>C.E.</w:t>
-      </w:r>
-      <w:proofErr w:type="gramStart"/>
-      <w:r>
-        <w:rPr>
-          <w:rFonts w:ascii="Arial" w:hAnsi="Arial" w:cs="Arial"/>
-          <w:b/>
-          <w:sz w:val="30"/>
-          <w:szCs w:val="30"/>
-        </w:rPr>
-        <w:t>I.S</w:t>
-      </w:r>
-      <w:proofErr w:type="gramEnd"/>
-      <w:r>
-        <w:rPr>
-          <w:rFonts w:ascii="Arial" w:hAnsi="Arial" w:cs="Arial"/>
-          <w:b/>
-          <w:sz w:val="30"/>
-          <w:szCs w:val="30"/>
-        </w:rPr>
-        <w:t xml:space="preserve"> María Velásquez de Rojas, Cumaná Edo. Sucre</w:t>
+        <w:t>C.E.I.S María Velásquez de Rojas, Cumaná Edo. Sucre</w:t>
       </w:r>
     </w:p>
     <w:p>
@@ -417,7 +397,9 @@
                               <w:pStyle w:val="Contenidodelmarco"/>
                               <w:spacing w:after="0" w:line="360" w:lineRule="auto"/>
                               <w:rPr>
-                                <w:rFonts w:ascii="Calibri" w:eastAsia="Calibri" w:hAnsi="Calibri" w:cs="Calibri"/>
+                                <w:rFonts w:ascii="Arial" w:eastAsia="Arial" w:hAnsi="Arial" w:cs="Arial"/>
+                                <w:color w:val="000000"/>
+                                <w:sz w:val="24"/>
                                 <w:lang w:eastAsia="es-VE"/>
                               </w:rPr>
                             </w:pPr>
@@ -429,6 +411,25 @@
                                 <w:lang w:eastAsia="es-VE"/>
                               </w:rPr>
                               <w:t xml:space="preserve">Prof. Olismar Millán </w:t>
+                            </w:r>
+                          </w:p>
+                          <w:p>
+                            <w:pPr>
+                              <w:pStyle w:val="Contenidodelmarco"/>
+                              <w:spacing w:after="0" w:line="360" w:lineRule="auto"/>
+                              <w:rPr>
+                                <w:rFonts w:ascii="Calibri" w:eastAsia="Calibri" w:hAnsi="Calibri" w:cs="Calibri"/>
+                                <w:lang w:eastAsia="es-VE"/>
+                              </w:rPr>
+                            </w:pPr>
+                            <w:r>
+                              <w:rPr>
+                                <w:rFonts w:ascii="Arial" w:eastAsia="Arial" w:hAnsi="Arial" w:cs="Arial"/>
+                                <w:color w:val="000000"/>
+                                <w:sz w:val="24"/>
+                                <w:lang w:eastAsia="es-VE"/>
+                              </w:rPr>
+                              <w:t>oder</w:t>
                             </w:r>
                           </w:p>
                           <w:p>
@@ -464,7 +465,7 @@
           </mc:Choice>
           <mc:Fallback>
             <w:pict>
-              <v:rect w14:anchorId="6C8BB748" id="Cuadro de texto 3" o:spid="_x0000_s1026" style="position:absolute;margin-left:296.95pt;margin-top:.4pt;width:233pt;height:170pt;z-index:251660288;visibility:visible;mso-wrap-style:square;mso-width-percent:0;mso-height-percent:0;mso-wrap-distance-left:9pt;mso-wrap-distance-top:0;mso-wrap-distance-right:9pt;mso-wrap-distance-bottom:0;mso-position-horizontal:absolute;mso-position-horizontal-relative:margin;mso-position-vertical:absolute;mso-position-vertical-relative:text;mso-width-percent:0;mso-height-percent:0;mso-width-relative:margin;mso-height-relative:margin;v-text-anchor:top" o:gfxdata="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" fillcolor="white [3201]" strokecolor="white [3212]" strokeweight="1pt">
+              <v:rect w14:anchorId="6C8BB748" id="Cuadro de texto 3" o:spid="_x0000_s1026" style="position:absolute;margin-left:296.95pt;margin-top:.4pt;width:233pt;height:170pt;z-index:251660288;visibility:visible;mso-wrap-style:square;mso-width-percent:0;mso-height-percent:0;mso-wrap-distance-left:9pt;mso-wrap-distance-top:0;mso-wrap-distance-right:9pt;mso-wrap-distance-bottom:0;mso-position-horizontal:absolute;mso-position-horizontal-relative:margin;mso-position-vertical:absolute;mso-position-vertical-relative:text;mso-width-percent:0;mso-height-percent:0;mso-width-relative:margin;mso-height-relative:margin;v-text-anchor:top" o:gfxdata="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" fillcolor="white [3201]" strokecolor="white [3212]" strokeweight="1pt">
                 <v:textbox>
                   <w:txbxContent>
                     <w:p>
@@ -597,7 +598,9 @@
                         <w:pStyle w:val="Contenidodelmarco"/>
                         <w:spacing w:after="0" w:line="360" w:lineRule="auto"/>
                         <w:rPr>
-                          <w:rFonts w:ascii="Calibri" w:eastAsia="Calibri" w:hAnsi="Calibri" w:cs="Calibri"/>
+                          <w:rFonts w:ascii="Arial" w:eastAsia="Arial" w:hAnsi="Arial" w:cs="Arial"/>
+                          <w:color w:val="000000"/>
+                          <w:sz w:val="24"/>
                           <w:lang w:eastAsia="es-VE"/>
                         </w:rPr>
                       </w:pPr>
@@ -609,6 +612,25 @@
                           <w:lang w:eastAsia="es-VE"/>
                         </w:rPr>
                         <w:t xml:space="preserve">Prof. Olismar Millán </w:t>
+                      </w:r>
+                    </w:p>
+                    <w:p>
+                      <w:pPr>
+                        <w:pStyle w:val="Contenidodelmarco"/>
+                        <w:spacing w:after="0" w:line="360" w:lineRule="auto"/>
+                        <w:rPr>
+                          <w:rFonts w:ascii="Calibri" w:eastAsia="Calibri" w:hAnsi="Calibri" w:cs="Calibri"/>
+                          <w:lang w:eastAsia="es-VE"/>
+                        </w:rPr>
+                      </w:pPr>
+                      <w:r>
+                        <w:rPr>
+                          <w:rFonts w:ascii="Arial" w:eastAsia="Arial" w:hAnsi="Arial" w:cs="Arial"/>
+                          <w:color w:val="000000"/>
+                          <w:sz w:val="24"/>
+                          <w:lang w:eastAsia="es-VE"/>
+                        </w:rPr>
+                        <w:t>oder</w:t>
                       </w:r>
                     </w:p>
                     <w:p>
@@ -789,7 +811,7 @@
           </mc:Choice>
           <mc:Fallback>
             <w:pict>
-              <v:rect w14:anchorId="6429A4ED" id="Rectángulo 2" o:spid="_x0000_s1027" style="position:absolute;left:0;text-align:left;margin-left:319.45pt;margin-top:9.65pt;width:171.5pt;height:109.5pt;z-index:251659264;visibility:visible;mso-wrap-style:square;mso-width-percent:0;mso-height-percent:0;mso-wrap-distance-left:9pt;mso-wrap-distance-top:0;mso-wrap-distance-right:8.9pt;mso-wrap-distance-bottom:0;mso-position-horizontal:absolute;mso-position-horizontal-relative:margin;mso-position-vertical:absolute;mso-position-vertical-relative:text;mso-width-percent:0;mso-height-percent:0;mso-width-relative:margin;mso-height-relative:margin;v-text-anchor:middle" o:gfxdata="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" fillcolor="white [3201]" strokecolor="white [3212]" strokeweight="1pt">
+              <v:rect w14:anchorId="6429A4ED" id="Rectángulo 2" o:spid="_x0000_s1027" style="position:absolute;left:0;text-align:left;margin-left:319.45pt;margin-top:9.65pt;width:171.5pt;height:109.5pt;z-index:251659264;visibility:visible;mso-wrap-style:square;mso-width-percent:0;mso-height-percent:0;mso-wrap-distance-left:9pt;mso-wrap-distance-top:0;mso-wrap-distance-right:8.9pt;mso-wrap-distance-bottom:0;mso-position-horizontal:absolute;mso-position-horizontal-relative:margin;mso-position-vertical:absolute;mso-position-vertical-relative:text;mso-width-percent:0;mso-height-percent:0;mso-width-relative:margin;mso-height-relative:margin;v-text-anchor:middle" o:gfxdata="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" fillcolor="white [3201]" strokecolor="white [3212]" strokeweight="1pt">
                 <v:textbox>
                   <w:txbxContent>
                     <w:p>
@@ -1095,27 +1117,7 @@
           <w:sz w:val="30"/>
           <w:szCs w:val="30"/>
         </w:rPr>
-        <w:t>C.E.</w:t>
-      </w:r>
-      <w:proofErr w:type="gramStart"/>
-      <w:r>
-        <w:rPr>
-          <w:rFonts w:ascii="Arial" w:hAnsi="Arial" w:cs="Arial"/>
-          <w:b/>
-          <w:sz w:val="30"/>
-          <w:szCs w:val="30"/>
-        </w:rPr>
-        <w:t>I.S</w:t>
-      </w:r>
-      <w:proofErr w:type="gramEnd"/>
-      <w:r>
-        <w:rPr>
-          <w:rFonts w:ascii="Arial" w:hAnsi="Arial" w:cs="Arial"/>
-          <w:b/>
-          <w:sz w:val="30"/>
-          <w:szCs w:val="30"/>
-        </w:rPr>
-        <w:t xml:space="preserve"> María Velásquez de Rojas, Cumaná Edo. Sucre</w:t>
+        <w:t>C.E.I.S María Velásquez de Rojas, Cumaná Edo. Sucre</w:t>
       </w:r>
     </w:p>
     <w:p>
@@ -1330,25 +1332,7 @@
                                 <w:szCs w:val="24"/>
                                 <w:lang w:eastAsia="es-VE"/>
                               </w:rPr>
-                              <w:t xml:space="preserve">Moisés, Del </w:t>
-                            </w:r>
-                            <w:r>
-                              <w:rPr>
-                                <w:rFonts w:ascii="Arial" w:eastAsia="Calibri" w:hAnsi="Arial" w:cs="Arial"/>
-                                <w:sz w:val="24"/>
-                                <w:szCs w:val="24"/>
-                                <w:lang w:eastAsia="es-VE"/>
-                              </w:rPr>
-                              <w:t>Jesús</w:t>
-                            </w:r>
-                            <w:r>
-                              <w:rPr>
-                                <w:rFonts w:ascii="Arial" w:eastAsia="Calibri" w:hAnsi="Arial" w:cs="Arial"/>
-                                <w:sz w:val="24"/>
-                                <w:szCs w:val="24"/>
-                                <w:lang w:eastAsia="es-VE"/>
-                              </w:rPr>
-                              <w:t xml:space="preserve"> Salazar CI:32258280 </w:t>
+                              <w:t xml:space="preserve">Moisés, Del Jesús Salazar CI:32258280 </w:t>
                             </w:r>
                           </w:p>
                           <w:p>
@@ -1426,7 +1410,7 @@
           </mc:Choice>
           <mc:Fallback>
             <w:pict>
-              <v:rect w14:anchorId="321FAC4C" id="_x0000_s1028" style="position:absolute;margin-left:301.25pt;margin-top:.6pt;width:239.95pt;height:149.7pt;z-index:251665408;visibility:visible;mso-wrap-style:square;mso-width-percent:0;mso-height-percent:0;mso-wrap-distance-left:9pt;mso-wrap-distance-top:0;mso-wrap-distance-right:9pt;mso-wrap-distance-bottom:0;mso-position-horizontal:absolute;mso-position-horizontal-relative:margin;mso-position-vertical:absolute;mso-position-vertical-relative:text;mso-width-percent:0;mso-height-percent:0;mso-width-relative:margin;mso-height-relative:margin;v-text-anchor:top" o:gfxdata="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" fillcolor="white [3201]" strokecolor="white [3212]" strokeweight="1pt">
+              <v:rect w14:anchorId="321FAC4C" id="_x0000_s1028" style="position:absolute;margin-left:301.25pt;margin-top:.6pt;width:239.95pt;height:149.7pt;z-index:251665408;visibility:visible;mso-wrap-style:square;mso-width-percent:0;mso-height-percent:0;mso-wrap-distance-left:9pt;mso-wrap-distance-top:0;mso-wrap-distance-right:9pt;mso-wrap-distance-bottom:0;mso-position-horizontal:absolute;mso-position-horizontal-relative:margin;mso-position-vertical:absolute;mso-position-vertical-relative:text;mso-width-percent:0;mso-height-percent:0;mso-width-relative:margin;mso-height-relative:margin;v-text-anchor:top" o:gfxdata="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" fillcolor="white [3201]" strokecolor="white [3212]" strokeweight="1pt">
                 <v:textbox>
                   <w:txbxContent>
                     <w:p>
@@ -1510,25 +1494,7 @@
                           <w:szCs w:val="24"/>
                           <w:lang w:eastAsia="es-VE"/>
                         </w:rPr>
-                        <w:t xml:space="preserve">Moisés, Del </w:t>
-                      </w:r>
-                      <w:r>
-                        <w:rPr>
-                          <w:rFonts w:ascii="Arial" w:eastAsia="Calibri" w:hAnsi="Arial" w:cs="Arial"/>
-                          <w:sz w:val="24"/>
-                          <w:szCs w:val="24"/>
-                          <w:lang w:eastAsia="es-VE"/>
-                        </w:rPr>
-                        <w:t>Jesús</w:t>
-                      </w:r>
-                      <w:r>
-                        <w:rPr>
-                          <w:rFonts w:ascii="Arial" w:eastAsia="Calibri" w:hAnsi="Arial" w:cs="Arial"/>
-                          <w:sz w:val="24"/>
-                          <w:szCs w:val="24"/>
-                          <w:lang w:eastAsia="es-VE"/>
-                        </w:rPr>
-                        <w:t xml:space="preserve"> Salazar CI:32258280 </w:t>
+                        <w:t xml:space="preserve">Moisés, Del Jesús Salazar CI:32258280 </w:t>
                       </w:r>
                     </w:p>
                     <w:p>
@@ -1719,16 +1685,7 @@
           <w:sz w:val="24"/>
           <w:lang w:eastAsia="es-VE"/>
         </w:rPr>
-        <w:t xml:space="preserve"> </w:t>
-      </w:r>
-      <w:r>
-        <w:rPr>
-          <w:rFonts w:ascii="Arial" w:eastAsia="Arial" w:hAnsi="Arial" w:cs="Arial"/>
-          <w:color w:val="000000"/>
-          <w:sz w:val="24"/>
-          <w:lang w:eastAsia="es-VE"/>
-        </w:rPr>
-        <w:t xml:space="preserve"> </w:t>
+        <w:t xml:space="preserve">  </w:t>
       </w:r>
       <w:r>
         <w:rPr>

</xml_diff>